<commit_message>
Update Solution Architecture - Stove and Oven.docx
Updated Solution Arch to v1.1 - Added Context, updated Physical View, and fixed Arch / Logical View
</commit_message>
<xml_diff>
--- a/Architecture/Solution Architecture - Stove and Oven.docx
+++ b/Architecture/Solution Architecture - Stove and Oven.docx
@@ -321,6 +321,100 @@
                 <w:szCs w:val="20"/>
               </w:rPr>
               <w:t>Initial Document Creation</w:t>
+            </w:r>
+          </w:p>
+        </w:tc>
+        <w:tc>
+          <w:tcPr>
+            <w:tcW w:w="2338" w:type="dxa"/>
+          </w:tcPr>
+          <w:p>
+            <w:pPr>
+              <w:pStyle w:val="NormalWeb"/>
+              <w:rPr>
+                <w:rFonts w:ascii="Verdana" w:hAnsi="Verdana"/>
+                <w:sz w:val="20"/>
+                <w:szCs w:val="20"/>
+              </w:rPr>
+            </w:pPr>
+            <w:r>
+              <w:rPr>
+                <w:rFonts w:ascii="Verdana" w:hAnsi="Verdana"/>
+                <w:sz w:val="20"/>
+                <w:szCs w:val="20"/>
+              </w:rPr>
+              <w:t>Robert Chin</w:t>
+            </w:r>
+          </w:p>
+        </w:tc>
+      </w:tr>
+      <w:tr>
+        <w:tc>
+          <w:tcPr>
+            <w:tcW w:w="2337" w:type="dxa"/>
+          </w:tcPr>
+          <w:p>
+            <w:pPr>
+              <w:pStyle w:val="NormalWeb"/>
+              <w:rPr>
+                <w:rFonts w:ascii="Verdana" w:hAnsi="Verdana"/>
+                <w:sz w:val="20"/>
+                <w:szCs w:val="20"/>
+              </w:rPr>
+            </w:pPr>
+            <w:r>
+              <w:rPr>
+                <w:rFonts w:ascii="Verdana" w:hAnsi="Verdana"/>
+                <w:sz w:val="20"/>
+                <w:szCs w:val="20"/>
+              </w:rPr>
+              <w:t>4/28/20</w:t>
+            </w:r>
+          </w:p>
+        </w:tc>
+        <w:tc>
+          <w:tcPr>
+            <w:tcW w:w="2337" w:type="dxa"/>
+          </w:tcPr>
+          <w:p>
+            <w:pPr>
+              <w:pStyle w:val="NormalWeb"/>
+              <w:rPr>
+                <w:rFonts w:ascii="Verdana" w:hAnsi="Verdana"/>
+                <w:sz w:val="20"/>
+                <w:szCs w:val="20"/>
+              </w:rPr>
+            </w:pPr>
+            <w:r>
+              <w:rPr>
+                <w:rFonts w:ascii="Verdana" w:hAnsi="Verdana"/>
+                <w:sz w:val="20"/>
+                <w:szCs w:val="20"/>
+              </w:rPr>
+              <w:t>V1.1</w:t>
+            </w:r>
+          </w:p>
+        </w:tc>
+        <w:tc>
+          <w:tcPr>
+            <w:tcW w:w="2338" w:type="dxa"/>
+          </w:tcPr>
+          <w:p>
+            <w:pPr>
+              <w:pStyle w:val="NormalWeb"/>
+              <w:rPr>
+                <w:rFonts w:ascii="Verdana" w:hAnsi="Verdana"/>
+                <w:sz w:val="20"/>
+                <w:szCs w:val="20"/>
+              </w:rPr>
+            </w:pPr>
+            <w:r>
+              <w:rPr>
+                <w:rFonts w:ascii="Verdana" w:hAnsi="Verdana"/>
+                <w:sz w:val="20"/>
+                <w:szCs w:val="20"/>
+              </w:rPr>
+              <w:t>Updated physical view, Added Context View, and updated Architectural / Logical View</w:t>
             </w:r>
           </w:p>
         </w:tc>
@@ -644,6 +738,8 @@
             <w:t>Table of Contents</w:t>
           </w:r>
         </w:p>
+        <w:bookmarkStart w:id="0" w:name="_GoBack"/>
+        <w:bookmarkEnd w:id="0"/>
         <w:p>
           <w:pPr>
             <w:pStyle w:val="TOC1"/>
@@ -677,7 +773,7 @@
             </w:rPr>
             <w:fldChar w:fldCharType="separate"/>
           </w:r>
-          <w:hyperlink w:anchor="_Toc32843432" w:history="1">
+          <w:hyperlink w:anchor="_Toc38968200" w:history="1">
             <w:r>
               <w:rPr>
                 <w:rStyle w:val="Hyperlink"/>
@@ -722,7 +818,7 @@
                 <w:noProof/>
                 <w:webHidden/>
               </w:rPr>
-              <w:instrText xml:space="preserve"> PAGEREF _Toc32843432 \h </w:instrText>
+              <w:instrText xml:space="preserve"> PAGEREF _Toc38968200 \h </w:instrText>
             </w:r>
             <w:r>
               <w:rPr>
@@ -769,7 +865,7 @@
               <w:szCs w:val="24"/>
             </w:rPr>
           </w:pPr>
-          <w:hyperlink w:anchor="_Toc32843433" w:history="1">
+          <w:hyperlink w:anchor="_Toc38968201" w:history="1">
             <w:r>
               <w:rPr>
                 <w:rStyle w:val="Hyperlink"/>
@@ -814,7 +910,7 @@
                 <w:noProof/>
                 <w:webHidden/>
               </w:rPr>
-              <w:instrText xml:space="preserve"> PAGEREF _Toc32843433 \h </w:instrText>
+              <w:instrText xml:space="preserve"> PAGEREF _Toc38968201 \h </w:instrText>
             </w:r>
             <w:r>
               <w:rPr>
@@ -861,7 +957,7 @@
               <w:noProof/>
             </w:rPr>
           </w:pPr>
-          <w:hyperlink w:anchor="_Toc32843434" w:history="1">
+          <w:hyperlink w:anchor="_Toc38968202" w:history="1">
             <w:r>
               <w:rPr>
                 <w:rStyle w:val="Hyperlink"/>
@@ -906,7 +1002,7 @@
                 <w:noProof/>
                 <w:webHidden/>
               </w:rPr>
-              <w:instrText xml:space="preserve"> PAGEREF _Toc32843434 \h </w:instrText>
+              <w:instrText xml:space="preserve"> PAGEREF _Toc38968202 \h </w:instrText>
             </w:r>
             <w:r>
               <w:rPr>
@@ -953,7 +1049,7 @@
               <w:szCs w:val="24"/>
             </w:rPr>
           </w:pPr>
-          <w:hyperlink w:anchor="_Toc32843435" w:history="1">
+          <w:hyperlink w:anchor="_Toc38968203" w:history="1">
             <w:r>
               <w:rPr>
                 <w:rStyle w:val="Hyperlink"/>
@@ -998,7 +1094,7 @@
                 <w:noProof/>
                 <w:webHidden/>
               </w:rPr>
-              <w:instrText xml:space="preserve"> PAGEREF _Toc32843435 \h </w:instrText>
+              <w:instrText xml:space="preserve"> PAGEREF _Toc38968203 \h </w:instrText>
             </w:r>
             <w:r>
               <w:rPr>
@@ -1045,7 +1141,7 @@
               <w:noProof/>
             </w:rPr>
           </w:pPr>
-          <w:hyperlink w:anchor="_Toc32843436" w:history="1">
+          <w:hyperlink w:anchor="_Toc38968204" w:history="1">
             <w:r>
               <w:rPr>
                 <w:rStyle w:val="Hyperlink"/>
@@ -1090,7 +1186,7 @@
                 <w:noProof/>
                 <w:webHidden/>
               </w:rPr>
-              <w:instrText xml:space="preserve"> PAGEREF _Toc32843436 \h </w:instrText>
+              <w:instrText xml:space="preserve"> PAGEREF _Toc38968204 \h </w:instrText>
             </w:r>
             <w:r>
               <w:rPr>
@@ -1137,7 +1233,7 @@
               <w:szCs w:val="24"/>
             </w:rPr>
           </w:pPr>
-          <w:hyperlink w:anchor="_Toc32843437" w:history="1">
+          <w:hyperlink w:anchor="_Toc38968205" w:history="1">
             <w:r>
               <w:rPr>
                 <w:rStyle w:val="Hyperlink"/>
@@ -1182,7 +1278,7 @@
                 <w:noProof/>
                 <w:webHidden/>
               </w:rPr>
-              <w:instrText xml:space="preserve"> PAGEREF _Toc32843437 \h </w:instrText>
+              <w:instrText xml:space="preserve"> PAGEREF _Toc38968205 \h </w:instrText>
             </w:r>
             <w:r>
               <w:rPr>
@@ -1229,7 +1325,7 @@
               <w:szCs w:val="24"/>
             </w:rPr>
           </w:pPr>
-          <w:hyperlink w:anchor="_Toc32843438" w:history="1">
+          <w:hyperlink w:anchor="_Toc38968206" w:history="1">
             <w:r>
               <w:rPr>
                 <w:rStyle w:val="Hyperlink"/>
@@ -1274,7 +1370,7 @@
                 <w:noProof/>
                 <w:webHidden/>
               </w:rPr>
-              <w:instrText xml:space="preserve"> PAGEREF _Toc32843438 \h </w:instrText>
+              <w:instrText xml:space="preserve"> PAGEREF _Toc38968206 \h </w:instrText>
             </w:r>
             <w:r>
               <w:rPr>
@@ -1321,7 +1417,7 @@
               <w:noProof/>
             </w:rPr>
           </w:pPr>
-          <w:hyperlink w:anchor="_Toc32843439" w:history="1">
+          <w:hyperlink w:anchor="_Toc38968207" w:history="1">
             <w:r>
               <w:rPr>
                 <w:rStyle w:val="Hyperlink"/>
@@ -1366,7 +1462,7 @@
                 <w:noProof/>
                 <w:webHidden/>
               </w:rPr>
-              <w:instrText xml:space="preserve"> PAGEREF _Toc32843439 \h </w:instrText>
+              <w:instrText xml:space="preserve"> PAGEREF _Toc38968207 \h </w:instrText>
             </w:r>
             <w:r>
               <w:rPr>
@@ -1413,7 +1509,7 @@
               <w:szCs w:val="24"/>
             </w:rPr>
           </w:pPr>
-          <w:hyperlink w:anchor="_Toc32843440" w:history="1">
+          <w:hyperlink w:anchor="_Toc38968208" w:history="1">
             <w:r>
               <w:rPr>
                 <w:rStyle w:val="Hyperlink"/>
@@ -1458,7 +1554,7 @@
                 <w:noProof/>
                 <w:webHidden/>
               </w:rPr>
-              <w:instrText xml:space="preserve"> PAGEREF _Toc32843440 \h </w:instrText>
+              <w:instrText xml:space="preserve"> PAGEREF _Toc38968208 \h </w:instrText>
             </w:r>
             <w:r>
               <w:rPr>
@@ -1505,7 +1601,7 @@
               <w:szCs w:val="24"/>
             </w:rPr>
           </w:pPr>
-          <w:hyperlink w:anchor="_Toc32843441" w:history="1">
+          <w:hyperlink w:anchor="_Toc38968209" w:history="1">
             <w:r>
               <w:rPr>
                 <w:rStyle w:val="Hyperlink"/>
@@ -1550,7 +1646,7 @@
                 <w:noProof/>
                 <w:webHidden/>
               </w:rPr>
-              <w:instrText xml:space="preserve"> PAGEREF _Toc32843441 \h </w:instrText>
+              <w:instrText xml:space="preserve"> PAGEREF _Toc38968209 \h </w:instrText>
             </w:r>
             <w:r>
               <w:rPr>
@@ -1597,7 +1693,7 @@
               <w:szCs w:val="24"/>
             </w:rPr>
           </w:pPr>
-          <w:hyperlink w:anchor="_Toc32843442" w:history="1">
+          <w:hyperlink w:anchor="_Toc38968210" w:history="1">
             <w:r>
               <w:rPr>
                 <w:rStyle w:val="Hyperlink"/>
@@ -1642,7 +1738,7 @@
                 <w:noProof/>
                 <w:webHidden/>
               </w:rPr>
-              <w:instrText xml:space="preserve"> PAGEREF _Toc32843442 \h </w:instrText>
+              <w:instrText xml:space="preserve"> PAGEREF _Toc38968210 \h </w:instrText>
             </w:r>
             <w:r>
               <w:rPr>
@@ -1689,7 +1785,7 @@
               <w:szCs w:val="24"/>
             </w:rPr>
           </w:pPr>
-          <w:hyperlink w:anchor="_Toc32843443" w:history="1">
+          <w:hyperlink w:anchor="_Toc38968211" w:history="1">
             <w:r>
               <w:rPr>
                 <w:rStyle w:val="Hyperlink"/>
@@ -1734,7 +1830,7 @@
                 <w:noProof/>
                 <w:webHidden/>
               </w:rPr>
-              <w:instrText xml:space="preserve"> PAGEREF _Toc32843443 \h </w:instrText>
+              <w:instrText xml:space="preserve"> PAGEREF _Toc38968211 \h </w:instrText>
             </w:r>
             <w:r>
               <w:rPr>
@@ -1781,7 +1877,7 @@
               <w:szCs w:val="24"/>
             </w:rPr>
           </w:pPr>
-          <w:hyperlink w:anchor="_Toc32843444" w:history="1">
+          <w:hyperlink w:anchor="_Toc38968212" w:history="1">
             <w:r>
               <w:rPr>
                 <w:rStyle w:val="Hyperlink"/>
@@ -1826,7 +1922,7 @@
                 <w:noProof/>
                 <w:webHidden/>
               </w:rPr>
-              <w:instrText xml:space="preserve"> PAGEREF _Toc32843444 \h </w:instrText>
+              <w:instrText xml:space="preserve"> PAGEREF _Toc38968212 \h </w:instrText>
             </w:r>
             <w:r>
               <w:rPr>
@@ -1873,7 +1969,7 @@
               <w:noProof/>
             </w:rPr>
           </w:pPr>
-          <w:hyperlink w:anchor="_Toc32843445" w:history="1">
+          <w:hyperlink w:anchor="_Toc38968213" w:history="1">
             <w:r>
               <w:rPr>
                 <w:rStyle w:val="Hyperlink"/>
@@ -1918,7 +2014,7 @@
                 <w:noProof/>
                 <w:webHidden/>
               </w:rPr>
-              <w:instrText xml:space="preserve"> PAGEREF _Toc32843445 \h </w:instrText>
+              <w:instrText xml:space="preserve"> PAGEREF _Toc38968213 \h </w:instrText>
             </w:r>
             <w:r>
               <w:rPr>
@@ -1965,7 +2061,7 @@
               <w:szCs w:val="24"/>
             </w:rPr>
           </w:pPr>
-          <w:hyperlink w:anchor="_Toc32843446" w:history="1">
+          <w:hyperlink w:anchor="_Toc38968214" w:history="1">
             <w:r>
               <w:rPr>
                 <w:rStyle w:val="Hyperlink"/>
@@ -2010,7 +2106,7 @@
                 <w:noProof/>
                 <w:webHidden/>
               </w:rPr>
-              <w:instrText xml:space="preserve"> PAGEREF _Toc32843446 \h </w:instrText>
+              <w:instrText xml:space="preserve"> PAGEREF _Toc38968214 \h </w:instrText>
             </w:r>
             <w:r>
               <w:rPr>
@@ -2057,7 +2153,7 @@
               <w:szCs w:val="24"/>
             </w:rPr>
           </w:pPr>
-          <w:hyperlink w:anchor="_Toc32843447" w:history="1">
+          <w:hyperlink w:anchor="_Toc38968215" w:history="1">
             <w:r>
               <w:rPr>
                 <w:rStyle w:val="Hyperlink"/>
@@ -2102,7 +2198,7 @@
                 <w:noProof/>
                 <w:webHidden/>
               </w:rPr>
-              <w:instrText xml:space="preserve"> PAGEREF _Toc32843447 \h </w:instrText>
+              <w:instrText xml:space="preserve"> PAGEREF _Toc38968215 \h </w:instrText>
             </w:r>
             <w:r>
               <w:rPr>
@@ -2149,7 +2245,7 @@
               <w:szCs w:val="24"/>
             </w:rPr>
           </w:pPr>
-          <w:hyperlink w:anchor="_Toc32843448" w:history="1">
+          <w:hyperlink w:anchor="_Toc38968216" w:history="1">
             <w:r>
               <w:rPr>
                 <w:rStyle w:val="Hyperlink"/>
@@ -2194,7 +2290,7 @@
                 <w:noProof/>
                 <w:webHidden/>
               </w:rPr>
-              <w:instrText xml:space="preserve"> PAGEREF _Toc32843448 \h </w:instrText>
+              <w:instrText xml:space="preserve"> PAGEREF _Toc38968216 \h </w:instrText>
             </w:r>
             <w:r>
               <w:rPr>
@@ -2239,7 +2335,7 @@
               <w:szCs w:val="24"/>
             </w:rPr>
           </w:pPr>
-          <w:hyperlink w:anchor="_Toc32843449" w:history="1">
+          <w:hyperlink w:anchor="_Toc38968217" w:history="1">
             <w:r>
               <w:rPr>
                 <w:rStyle w:val="Hyperlink"/>
@@ -2261,7 +2357,7 @@
                 <w:rStyle w:val="Hyperlink"/>
                 <w:noProof/>
               </w:rPr>
-              <w:t>Context / Logical View</w:t>
+              <w:t>Context</w:t>
             </w:r>
             <w:r>
               <w:rPr>
@@ -2282,7 +2378,7 @@
                 <w:noProof/>
                 <w:webHidden/>
               </w:rPr>
-              <w:instrText xml:space="preserve"> PAGEREF _Toc32843449 \h </w:instrText>
+              <w:instrText xml:space="preserve"> PAGEREF _Toc38968217 \h </w:instrText>
             </w:r>
             <w:r>
               <w:rPr>
@@ -2327,7 +2423,7 @@
               <w:szCs w:val="24"/>
             </w:rPr>
           </w:pPr>
-          <w:hyperlink w:anchor="_Toc32843450" w:history="1">
+          <w:hyperlink w:anchor="_Toc38968218" w:history="1">
             <w:r>
               <w:rPr>
                 <w:rStyle w:val="Hyperlink"/>
@@ -2349,7 +2445,7 @@
                 <w:rStyle w:val="Hyperlink"/>
                 <w:noProof/>
               </w:rPr>
-              <w:t>Process View</w:t>
+              <w:t>Architectural / Logical View</w:t>
             </w:r>
             <w:r>
               <w:rPr>
@@ -2370,7 +2466,7 @@
                 <w:noProof/>
                 <w:webHidden/>
               </w:rPr>
-              <w:instrText xml:space="preserve"> PAGEREF _Toc32843450 \h </w:instrText>
+              <w:instrText xml:space="preserve"> PAGEREF _Toc38968218 \h </w:instrText>
             </w:r>
             <w:r>
               <w:rPr>
@@ -2415,7 +2511,7 @@
               <w:szCs w:val="24"/>
             </w:rPr>
           </w:pPr>
-          <w:hyperlink w:anchor="_Toc32843451" w:history="1">
+          <w:hyperlink w:anchor="_Toc38968219" w:history="1">
             <w:r>
               <w:rPr>
                 <w:rStyle w:val="Hyperlink"/>
@@ -2437,7 +2533,7 @@
                 <w:rStyle w:val="Hyperlink"/>
                 <w:noProof/>
               </w:rPr>
-              <w:t>Development View</w:t>
+              <w:t>Process View</w:t>
             </w:r>
             <w:r>
               <w:rPr>
@@ -2458,7 +2554,7 @@
                 <w:noProof/>
                 <w:webHidden/>
               </w:rPr>
-              <w:instrText xml:space="preserve"> PAGEREF _Toc32843451 \h </w:instrText>
+              <w:instrText xml:space="preserve"> PAGEREF _Toc38968219 \h </w:instrText>
             </w:r>
             <w:r>
               <w:rPr>
@@ -2503,7 +2599,7 @@
               <w:szCs w:val="24"/>
             </w:rPr>
           </w:pPr>
-          <w:hyperlink w:anchor="_Toc32843452" w:history="1">
+          <w:hyperlink w:anchor="_Toc38968220" w:history="1">
             <w:r>
               <w:rPr>
                 <w:rStyle w:val="Hyperlink"/>
@@ -2525,7 +2621,7 @@
                 <w:rStyle w:val="Hyperlink"/>
                 <w:noProof/>
               </w:rPr>
-              <w:t>Physical View</w:t>
+              <w:t>Development View</w:t>
             </w:r>
             <w:r>
               <w:rPr>
@@ -2546,7 +2642,7 @@
                 <w:noProof/>
                 <w:webHidden/>
               </w:rPr>
-              <w:instrText xml:space="preserve"> PAGEREF _Toc32843452 \h </w:instrText>
+              <w:instrText xml:space="preserve"> PAGEREF _Toc38968220 \h </w:instrText>
             </w:r>
             <w:r>
               <w:rPr>
@@ -2591,7 +2687,7 @@
               <w:szCs w:val="24"/>
             </w:rPr>
           </w:pPr>
-          <w:hyperlink w:anchor="_Toc32843453" w:history="1">
+          <w:hyperlink w:anchor="_Toc38968221" w:history="1">
             <w:r>
               <w:rPr>
                 <w:rStyle w:val="Hyperlink"/>
@@ -2613,7 +2709,7 @@
                 <w:rStyle w:val="Hyperlink"/>
                 <w:noProof/>
               </w:rPr>
-              <w:t>Operational View</w:t>
+              <w:t>Physical View</w:t>
             </w:r>
             <w:r>
               <w:rPr>
@@ -2634,7 +2730,7 @@
                 <w:noProof/>
                 <w:webHidden/>
               </w:rPr>
-              <w:instrText xml:space="preserve"> PAGEREF _Toc32843453 \h </w:instrText>
+              <w:instrText xml:space="preserve"> PAGEREF _Toc38968221 \h </w:instrText>
             </w:r>
             <w:r>
               <w:rPr>
@@ -2679,7 +2775,7 @@
               <w:szCs w:val="24"/>
             </w:rPr>
           </w:pPr>
-          <w:hyperlink w:anchor="_Toc32843454" w:history="1">
+          <w:hyperlink w:anchor="_Toc38968222" w:history="1">
             <w:r>
               <w:rPr>
                 <w:rStyle w:val="Hyperlink"/>
@@ -2701,6 +2797,94 @@
                 <w:rStyle w:val="Hyperlink"/>
                 <w:noProof/>
               </w:rPr>
+              <w:t>Operational View</w:t>
+            </w:r>
+            <w:r>
+              <w:rPr>
+                <w:noProof/>
+                <w:webHidden/>
+              </w:rPr>
+              <w:tab/>
+            </w:r>
+            <w:r>
+              <w:rPr>
+                <w:noProof/>
+                <w:webHidden/>
+              </w:rPr>
+              <w:fldChar w:fldCharType="begin"/>
+            </w:r>
+            <w:r>
+              <w:rPr>
+                <w:noProof/>
+                <w:webHidden/>
+              </w:rPr>
+              <w:instrText xml:space="preserve"> PAGEREF _Toc38968222 \h </w:instrText>
+            </w:r>
+            <w:r>
+              <w:rPr>
+                <w:noProof/>
+                <w:webHidden/>
+              </w:rPr>
+            </w:r>
+            <w:r>
+              <w:rPr>
+                <w:noProof/>
+                <w:webHidden/>
+              </w:rPr>
+              <w:fldChar w:fldCharType="separate"/>
+            </w:r>
+            <w:r>
+              <w:rPr>
+                <w:noProof/>
+                <w:webHidden/>
+              </w:rPr>
+              <w:t>12</w:t>
+            </w:r>
+            <w:r>
+              <w:rPr>
+                <w:noProof/>
+                <w:webHidden/>
+              </w:rPr>
+              <w:fldChar w:fldCharType="end"/>
+            </w:r>
+          </w:hyperlink>
+        </w:p>
+        <w:p>
+          <w:pPr>
+            <w:pStyle w:val="TOC3"/>
+            <w:tabs>
+              <w:tab w:val="left" w:pos="1200"/>
+              <w:tab w:val="right" w:leader="dot" w:pos="9350"/>
+            </w:tabs>
+            <w:rPr>
+              <w:rFonts w:eastAsiaTheme="minorEastAsia"/>
+              <w:noProof/>
+              <w:sz w:val="24"/>
+              <w:szCs w:val="24"/>
+            </w:rPr>
+          </w:pPr>
+          <w:hyperlink w:anchor="_Toc38968223" w:history="1">
+            <w:r>
+              <w:rPr>
+                <w:rStyle w:val="Hyperlink"/>
+                <w:noProof/>
+              </w:rPr>
+              <w:t>5.3.7</w:t>
+            </w:r>
+            <w:r>
+              <w:rPr>
+                <w:rFonts w:eastAsiaTheme="minorEastAsia"/>
+                <w:noProof/>
+                <w:sz w:val="24"/>
+                <w:szCs w:val="24"/>
+              </w:rPr>
+              <w:tab/>
+            </w:r>
+            <w:r>
+              <w:rPr>
+                <w:rStyle w:val="Hyperlink"/>
+                <w:noProof/>
+              </w:rPr>
               <w:t>Security View</w:t>
             </w:r>
             <w:r>
@@ -2722,7 +2906,7 @@
                 <w:noProof/>
                 <w:webHidden/>
               </w:rPr>
-              <w:instrText xml:space="preserve"> PAGEREF _Toc32843454 \h </w:instrText>
+              <w:instrText xml:space="preserve"> PAGEREF _Toc38968223 \h </w:instrText>
             </w:r>
             <w:r>
               <w:rPr>
@@ -2742,7 +2926,7 @@
                 <w:noProof/>
                 <w:webHidden/>
               </w:rPr>
-              <w:t>12</w:t>
+              <w:t>13</w:t>
             </w:r>
             <w:r>
               <w:rPr>
@@ -2769,7 +2953,7 @@
               <w:szCs w:val="24"/>
             </w:rPr>
           </w:pPr>
-          <w:hyperlink w:anchor="_Toc32843455" w:history="1">
+          <w:hyperlink w:anchor="_Toc38968224" w:history="1">
             <w:r>
               <w:rPr>
                 <w:rStyle w:val="Hyperlink"/>
@@ -2814,7 +2998,7 @@
                 <w:noProof/>
                 <w:webHidden/>
               </w:rPr>
-              <w:instrText xml:space="preserve"> PAGEREF _Toc32843455 \h </w:instrText>
+              <w:instrText xml:space="preserve"> PAGEREF _Toc38968224 \h </w:instrText>
             </w:r>
             <w:r>
               <w:rPr>
@@ -2834,7 +3018,7 @@
                 <w:noProof/>
                 <w:webHidden/>
               </w:rPr>
-              <w:t>13</w:t>
+              <w:t>14</w:t>
             </w:r>
             <w:r>
               <w:rPr>
@@ -2861,7 +3045,7 @@
               <w:szCs w:val="24"/>
             </w:rPr>
           </w:pPr>
-          <w:hyperlink w:anchor="_Toc32843456" w:history="1">
+          <w:hyperlink w:anchor="_Toc38968225" w:history="1">
             <w:r>
               <w:rPr>
                 <w:rStyle w:val="Hyperlink"/>
@@ -2906,7 +3090,7 @@
                 <w:noProof/>
                 <w:webHidden/>
               </w:rPr>
-              <w:instrText xml:space="preserve"> PAGEREF _Toc32843456 \h </w:instrText>
+              <w:instrText xml:space="preserve"> PAGEREF _Toc38968225 \h </w:instrText>
             </w:r>
             <w:r>
               <w:rPr>
@@ -2926,7 +3110,7 @@
                 <w:noProof/>
                 <w:webHidden/>
               </w:rPr>
-              <w:t>14</w:t>
+              <w:t>15</w:t>
             </w:r>
             <w:r>
               <w:rPr>
@@ -2951,7 +3135,7 @@
               <w:szCs w:val="24"/>
             </w:rPr>
           </w:pPr>
-          <w:hyperlink w:anchor="_Toc32843457" w:history="1">
+          <w:hyperlink w:anchor="_Toc38968226" w:history="1">
             <w:r>
               <w:rPr>
                 <w:rStyle w:val="Hyperlink"/>
@@ -2994,7 +3178,7 @@
                 <w:noProof/>
                 <w:webHidden/>
               </w:rPr>
-              <w:instrText xml:space="preserve"> PAGEREF _Toc32843457 \h </w:instrText>
+              <w:instrText xml:space="preserve"> PAGEREF _Toc38968226 \h </w:instrText>
             </w:r>
             <w:r>
               <w:rPr>
@@ -3014,7 +3198,7 @@
                 <w:noProof/>
                 <w:webHidden/>
               </w:rPr>
-              <w:t>14</w:t>
+              <w:t>15</w:t>
             </w:r>
             <w:r>
               <w:rPr>
@@ -3041,7 +3225,7 @@
               <w:szCs w:val="24"/>
             </w:rPr>
           </w:pPr>
-          <w:hyperlink w:anchor="_Toc32843458" w:history="1">
+          <w:hyperlink w:anchor="_Toc38968227" w:history="1">
             <w:r>
               <w:rPr>
                 <w:rStyle w:val="Hyperlink"/>
@@ -3086,7 +3270,7 @@
                 <w:noProof/>
                 <w:webHidden/>
               </w:rPr>
-              <w:instrText xml:space="preserve"> PAGEREF _Toc32843458 \h </w:instrText>
+              <w:instrText xml:space="preserve"> PAGEREF _Toc38968227 \h </w:instrText>
             </w:r>
             <w:r>
               <w:rPr>
@@ -3131,7 +3315,7 @@
               <w:szCs w:val="24"/>
             </w:rPr>
           </w:pPr>
-          <w:hyperlink w:anchor="_Toc32843459" w:history="1">
+          <w:hyperlink w:anchor="_Toc38968228" w:history="1">
             <w:r>
               <w:rPr>
                 <w:rStyle w:val="Hyperlink"/>
@@ -3174,7 +3358,7 @@
                 <w:noProof/>
                 <w:webHidden/>
               </w:rPr>
-              <w:instrText xml:space="preserve"> PAGEREF _Toc32843459 \h </w:instrText>
+              <w:instrText xml:space="preserve"> PAGEREF _Toc38968228 \h </w:instrText>
             </w:r>
             <w:r>
               <w:rPr>
@@ -3219,7 +3403,7 @@
               <w:szCs w:val="24"/>
             </w:rPr>
           </w:pPr>
-          <w:hyperlink w:anchor="_Toc32843460" w:history="1">
+          <w:hyperlink w:anchor="_Toc38968229" w:history="1">
             <w:r>
               <w:rPr>
                 <w:rStyle w:val="Hyperlink"/>
@@ -3262,7 +3446,7 @@
                 <w:noProof/>
                 <w:webHidden/>
               </w:rPr>
-              <w:instrText xml:space="preserve"> PAGEREF _Toc32843460 \h </w:instrText>
+              <w:instrText xml:space="preserve"> PAGEREF _Toc38968229 \h </w:instrText>
             </w:r>
             <w:r>
               <w:rPr>
@@ -3309,7 +3493,7 @@
               <w:noProof/>
             </w:rPr>
           </w:pPr>
-          <w:hyperlink w:anchor="_Toc32843461" w:history="1">
+          <w:hyperlink w:anchor="_Toc38968230" w:history="1">
             <w:r>
               <w:rPr>
                 <w:rStyle w:val="Hyperlink"/>
@@ -3354,7 +3538,7 @@
                 <w:noProof/>
                 <w:webHidden/>
               </w:rPr>
-              <w:instrText xml:space="preserve"> PAGEREF _Toc32843461 \h </w:instrText>
+              <w:instrText xml:space="preserve"> PAGEREF _Toc38968230 \h </w:instrText>
             </w:r>
             <w:r>
               <w:rPr>
@@ -3401,7 +3585,7 @@
               <w:noProof/>
             </w:rPr>
           </w:pPr>
-          <w:hyperlink w:anchor="_Toc32843462" w:history="1">
+          <w:hyperlink w:anchor="_Toc38968231" w:history="1">
             <w:r>
               <w:rPr>
                 <w:rStyle w:val="Hyperlink"/>
@@ -3446,7 +3630,7 @@
                 <w:noProof/>
                 <w:webHidden/>
               </w:rPr>
-              <w:instrText xml:space="preserve"> PAGEREF _Toc32843462 \h </w:instrText>
+              <w:instrText xml:space="preserve"> PAGEREF _Toc38968231 \h </w:instrText>
             </w:r>
             <w:r>
               <w:rPr>
@@ -3493,7 +3677,7 @@
               <w:noProof/>
             </w:rPr>
           </w:pPr>
-          <w:hyperlink w:anchor="_Toc32843463" w:history="1">
+          <w:hyperlink w:anchor="_Toc38968232" w:history="1">
             <w:r>
               <w:rPr>
                 <w:rStyle w:val="Hyperlink"/>
@@ -3538,7 +3722,7 @@
                 <w:noProof/>
                 <w:webHidden/>
               </w:rPr>
-              <w:instrText xml:space="preserve"> PAGEREF _Toc32843463 \h </w:instrText>
+              <w:instrText xml:space="preserve"> PAGEREF _Toc38968232 \h </w:instrText>
             </w:r>
             <w:r>
               <w:rPr>
@@ -3558,7 +3742,7 @@
                 <w:noProof/>
                 <w:webHidden/>
               </w:rPr>
-              <w:t>15</w:t>
+              <w:t>16</w:t>
             </w:r>
             <w:r>
               <w:rPr>
@@ -3585,7 +3769,7 @@
               <w:noProof/>
             </w:rPr>
           </w:pPr>
-          <w:hyperlink w:anchor="_Toc32843464" w:history="1">
+          <w:hyperlink w:anchor="_Toc38968233" w:history="1">
             <w:r>
               <w:rPr>
                 <w:rStyle w:val="Hyperlink"/>
@@ -3630,7 +3814,7 @@
                 <w:noProof/>
                 <w:webHidden/>
               </w:rPr>
-              <w:instrText xml:space="preserve"> PAGEREF _Toc32843464 \h </w:instrText>
+              <w:instrText xml:space="preserve"> PAGEREF _Toc38968233 \h </w:instrText>
             </w:r>
             <w:r>
               <w:rPr>
@@ -3650,7 +3834,7 @@
                 <w:noProof/>
                 <w:webHidden/>
               </w:rPr>
-              <w:t>15</w:t>
+              <w:t>16</w:t>
             </w:r>
             <w:r>
               <w:rPr>
@@ -3698,12 +3882,12 @@
           <w:numId w:val="2"/>
         </w:numPr>
       </w:pPr>
-      <w:bookmarkStart w:id="0" w:name="_Toc32843432"/>
+      <w:bookmarkStart w:id="1" w:name="_Toc38968200"/>
       <w:r>
         <w:lastRenderedPageBreak/>
         <w:t>Overview</w:t>
       </w:r>
-      <w:bookmarkEnd w:id="0"/>
+      <w:bookmarkEnd w:id="1"/>
     </w:p>
     <w:p>
       <w:pPr>
@@ -3713,11 +3897,11 @@
           <w:numId w:val="2"/>
         </w:numPr>
       </w:pPr>
-      <w:bookmarkStart w:id="1" w:name="_Toc32843433"/>
+      <w:bookmarkStart w:id="2" w:name="_Toc38968201"/>
       <w:r>
         <w:t>Executive Overview</w:t>
       </w:r>
-      <w:bookmarkEnd w:id="1"/>
+      <w:bookmarkEnd w:id="2"/>
     </w:p>
     <w:p/>
     <w:p>
@@ -3773,15 +3957,6 @@
         </w:rPr>
         <w:t>This semester we will look at additional features, performance scaling, productionizing, and security of the application.</w:t>
       </w:r>
-      <w:r>
-        <w:rPr>
-          <w:sz w:val="22"/>
-          <w:szCs w:val="22"/>
-        </w:rPr>
-        <w:t>/</w:t>
-      </w:r>
-      <w:bookmarkStart w:id="2" w:name="_GoBack"/>
-      <w:bookmarkEnd w:id="2"/>
     </w:p>
     <w:p>
       <w:pPr>
@@ -3800,7 +3975,7 @@
           <w:numId w:val="2"/>
         </w:numPr>
       </w:pPr>
-      <w:bookmarkStart w:id="3" w:name="_Toc32843434"/>
+      <w:bookmarkStart w:id="3" w:name="_Toc38968202"/>
       <w:r>
         <w:t>Architecture Exceptions &amp; Tech Debt</w:t>
       </w:r>
@@ -3814,7 +3989,7 @@
           <w:numId w:val="2"/>
         </w:numPr>
       </w:pPr>
-      <w:bookmarkStart w:id="4" w:name="_Toc32843435"/>
+      <w:bookmarkStart w:id="4" w:name="_Toc38968203"/>
       <w:r>
         <w:t>Exceptions</w:t>
       </w:r>
@@ -3924,7 +4099,7 @@
           <w:numId w:val="2"/>
         </w:numPr>
       </w:pPr>
-      <w:bookmarkStart w:id="5" w:name="_Toc32843436"/>
+      <w:bookmarkStart w:id="5" w:name="_Toc38968204"/>
       <w:r>
         <w:t>Applications and Technology</w:t>
       </w:r>
@@ -3938,7 +4113,7 @@
           <w:numId w:val="2"/>
         </w:numPr>
       </w:pPr>
-      <w:bookmarkStart w:id="6" w:name="_Toc32843437"/>
+      <w:bookmarkStart w:id="6" w:name="_Toc38968205"/>
       <w:r>
         <w:t>Applications</w:t>
       </w:r>
@@ -4014,7 +4189,7 @@
           <w:numId w:val="2"/>
         </w:numPr>
       </w:pPr>
-      <w:bookmarkStart w:id="7" w:name="_Toc32843438"/>
+      <w:bookmarkStart w:id="7" w:name="_Toc38968206"/>
       <w:r>
         <w:t>Technologies</w:t>
       </w:r>
@@ -4200,7 +4375,7 @@
           <w:numId w:val="2"/>
         </w:numPr>
       </w:pPr>
-      <w:bookmarkStart w:id="8" w:name="_Toc32843439"/>
+      <w:bookmarkStart w:id="8" w:name="_Toc38968207"/>
       <w:r>
         <w:lastRenderedPageBreak/>
         <w:t>Requirements</w:t>
@@ -4215,7 +4390,7 @@
           <w:numId w:val="2"/>
         </w:numPr>
       </w:pPr>
-      <w:bookmarkStart w:id="9" w:name="_Toc32843440"/>
+      <w:bookmarkStart w:id="9" w:name="_Toc38968208"/>
       <w:r>
         <w:t>Reference Architecture Mapping</w:t>
       </w:r>
@@ -4262,7 +4437,7 @@
           <w:numId w:val="2"/>
         </w:numPr>
       </w:pPr>
-      <w:bookmarkStart w:id="10" w:name="_Toc32843441"/>
+      <w:bookmarkStart w:id="10" w:name="_Toc38968209"/>
       <w:r>
         <w:t>System Quality Attributes / Non-Functional Requirements</w:t>
       </w:r>
@@ -5249,7 +5424,7 @@
           <w:numId w:val="2"/>
         </w:numPr>
       </w:pPr>
-      <w:bookmarkStart w:id="11" w:name="_Toc32843442"/>
+      <w:bookmarkStart w:id="11" w:name="_Toc38968210"/>
       <w:r>
         <w:t>Monitoring Requirements</w:t>
       </w:r>
@@ -5567,7 +5742,7 @@
           <w:numId w:val="2"/>
         </w:numPr>
       </w:pPr>
-      <w:bookmarkStart w:id="12" w:name="_Toc32843443"/>
+      <w:bookmarkStart w:id="12" w:name="_Toc38968211"/>
       <w:r>
         <w:t>Capacity Estimates and Summary</w:t>
       </w:r>
@@ -5957,7 +6132,7 @@
           <w:numId w:val="2"/>
         </w:numPr>
       </w:pPr>
-      <w:bookmarkStart w:id="13" w:name="_Toc32843444"/>
+      <w:bookmarkStart w:id="13" w:name="_Toc38968212"/>
       <w:r>
         <w:t>Performance Requirements</w:t>
       </w:r>
@@ -6356,7 +6531,7 @@
           <w:numId w:val="2"/>
         </w:numPr>
       </w:pPr>
-      <w:bookmarkStart w:id="14" w:name="_Toc32843445"/>
+      <w:bookmarkStart w:id="14" w:name="_Toc38968213"/>
       <w:r>
         <w:t>Solution Overview</w:t>
       </w:r>
@@ -6370,7 +6545,7 @@
           <w:numId w:val="2"/>
         </w:numPr>
       </w:pPr>
-      <w:bookmarkStart w:id="15" w:name="_Toc32843446"/>
+      <w:bookmarkStart w:id="15" w:name="_Toc38968214"/>
       <w:r>
         <w:t>RAID Analysis</w:t>
       </w:r>
@@ -6647,7 +6822,7 @@
           <w:numId w:val="2"/>
         </w:numPr>
       </w:pPr>
-      <w:bookmarkStart w:id="16" w:name="_Toc32843447"/>
+      <w:bookmarkStart w:id="16" w:name="_Toc38968215"/>
       <w:r>
         <w:t>Architecture Release Strategy</w:t>
       </w:r>
@@ -6695,7 +6870,7 @@
           <w:numId w:val="2"/>
         </w:numPr>
       </w:pPr>
-      <w:bookmarkStart w:id="17" w:name="_Toc32843448"/>
+      <w:bookmarkStart w:id="17" w:name="_Toc38968216"/>
       <w:r>
         <w:t>Solution Architecture Views</w:t>
       </w:r>
@@ -6709,29 +6884,20 @@
           <w:numId w:val="2"/>
         </w:numPr>
       </w:pPr>
-      <w:bookmarkStart w:id="18" w:name="_Toc32843449"/>
+      <w:bookmarkStart w:id="18" w:name="_Toc38968217"/>
       <w:r>
-        <w:t xml:space="preserve">Context </w:t>
-      </w:r>
-      <w:r>
-        <w:t xml:space="preserve">/ Logical </w:t>
-      </w:r>
-      <w:r>
-        <w:t>View</w:t>
+        <w:t>Context</w:t>
       </w:r>
       <w:bookmarkEnd w:id="18"/>
     </w:p>
     <w:p/>
     <w:p>
       <w:r>
-        <w:rPr>
-          <w:noProof/>
-        </w:rPr>
         <w:drawing>
-          <wp:inline distT="0" distB="0" distL="0" distR="0" wp14:anchorId="7F33E296" wp14:editId="55047AF0">
-            <wp:extent cx="5943600" cy="3361690"/>
-            <wp:effectExtent l="0" t="0" r="0" b="3810"/>
-            <wp:docPr id="1" name="Picture 1"/>
+          <wp:inline distT="0" distB="0" distL="0" distR="0" wp14:anchorId="26C2D0D6" wp14:editId="55A8C14E">
+            <wp:extent cx="5943600" cy="3359785"/>
+            <wp:effectExtent l="0" t="0" r="0" b="5715"/>
+            <wp:docPr id="4" name="Picture 4"/>
             <wp:cNvGraphicFramePr>
               <a:graphicFrameLocks xmlns:a="http://schemas.openxmlformats.org/drawingml/2006/main" noChangeAspect="1"/>
             </wp:cNvGraphicFramePr>
@@ -6751,7 +6917,7 @@
                   <pic:spPr>
                     <a:xfrm>
                       <a:off x="0" y="0"/>
-                      <a:ext cx="5943600" cy="3361690"/>
+                      <a:ext cx="5943600" cy="3359785"/>
                     </a:xfrm>
                     <a:prstGeom prst="rect">
                       <a:avLst/>
@@ -6765,7 +6931,6 @@
       </w:r>
     </w:p>
     <w:p/>
-    <w:p/>
     <w:p>
       <w:pPr>
         <w:pStyle w:val="Heading3"/>
@@ -6774,24 +6939,27 @@
           <w:numId w:val="2"/>
         </w:numPr>
       </w:pPr>
-      <w:bookmarkStart w:id="19" w:name="_Toc32843450"/>
+      <w:bookmarkStart w:id="19" w:name="_Toc38968218"/>
       <w:r>
-        <w:t>Process View</w:t>
+        <w:t xml:space="preserve">Architectural / </w:t>
+      </w:r>
+      <w:r>
+        <w:t xml:space="preserve">Logical </w:t>
+      </w:r>
+      <w:r>
+        <w:t>View</w:t>
       </w:r>
       <w:bookmarkEnd w:id="19"/>
     </w:p>
     <w:p/>
     <w:p>
       <w:r>
-        <w:rPr>
-          <w:noProof/>
-        </w:rPr>
         <w:lastRenderedPageBreak/>
         <w:drawing>
-          <wp:inline distT="0" distB="0" distL="0" distR="0" wp14:anchorId="09D2500E" wp14:editId="1BB3858C">
-            <wp:extent cx="5943600" cy="3361690"/>
-            <wp:effectExtent l="0" t="0" r="0" b="3810"/>
-            <wp:docPr id="2" name="Picture 2"/>
+          <wp:inline distT="0" distB="0" distL="0" distR="0" wp14:anchorId="179E13A7" wp14:editId="4DEE1990">
+            <wp:extent cx="5943600" cy="3359785"/>
+            <wp:effectExtent l="0" t="0" r="0" b="5715"/>
+            <wp:docPr id="1" name="Picture 1"/>
             <wp:cNvGraphicFramePr>
               <a:graphicFrameLocks xmlns:a="http://schemas.openxmlformats.org/drawingml/2006/main" noChangeAspect="1"/>
             </wp:cNvGraphicFramePr>
@@ -6811,7 +6979,7 @@
                   <pic:spPr>
                     <a:xfrm>
                       <a:off x="0" y="0"/>
-                      <a:ext cx="5943600" cy="3361690"/>
+                      <a:ext cx="5943600" cy="3359785"/>
                     </a:xfrm>
                     <a:prstGeom prst="rect">
                       <a:avLst/>
@@ -6825,6 +6993,7 @@
       </w:r>
     </w:p>
     <w:p/>
+    <w:p/>
     <w:p>
       <w:pPr>
         <w:pStyle w:val="Heading3"/>
@@ -6833,92 +7002,11 @@
           <w:numId w:val="2"/>
         </w:numPr>
       </w:pPr>
-      <w:bookmarkStart w:id="20" w:name="_Toc32843451"/>
+      <w:bookmarkStart w:id="20" w:name="_Toc38968219"/>
       <w:r>
-        <w:t>Development View</w:t>
+        <w:t>Process View</w:t>
       </w:r>
       <w:bookmarkEnd w:id="20"/>
-    </w:p>
-    <w:p/>
-    <w:p>
-      <w:r>
-        <w:t>The existing application/system consists of:</w:t>
-      </w:r>
-    </w:p>
-    <w:p>
-      <w:pPr>
-        <w:pStyle w:val="ListParagraph"/>
-        <w:numPr>
-          <w:ilvl w:val="0"/>
-          <w:numId w:val="3"/>
-        </w:numPr>
-      </w:pPr>
-      <w:r>
-        <w:t>ReactJS</w:t>
-      </w:r>
-      <w:r>
-        <w:t xml:space="preserve"> 16.7.0</w:t>
-      </w:r>
-    </w:p>
-    <w:p>
-      <w:pPr>
-        <w:pStyle w:val="ListParagraph"/>
-        <w:numPr>
-          <w:ilvl w:val="0"/>
-          <w:numId w:val="3"/>
-        </w:numPr>
-      </w:pPr>
-      <w:proofErr w:type="spellStart"/>
-      <w:r>
-        <w:t>ExpressJS</w:t>
-      </w:r>
-      <w:proofErr w:type="spellEnd"/>
-      <w:r>
-        <w:t xml:space="preserve"> </w:t>
-      </w:r>
-      <w:r>
-        <w:t>4.17.1</w:t>
-      </w:r>
-    </w:p>
-    <w:p>
-      <w:pPr>
-        <w:pStyle w:val="ListParagraph"/>
-        <w:numPr>
-          <w:ilvl w:val="0"/>
-          <w:numId w:val="3"/>
-        </w:numPr>
-      </w:pPr>
-      <w:r>
-        <w:t>NodeJS v10.x</w:t>
-      </w:r>
-    </w:p>
-    <w:p>
-      <w:pPr>
-        <w:pStyle w:val="ListParagraph"/>
-        <w:numPr>
-          <w:ilvl w:val="0"/>
-          <w:numId w:val="3"/>
-        </w:numPr>
-      </w:pPr>
-      <w:r>
-        <w:t>MongoDB Cloud Atlas / MongoDB 4.2</w:t>
-      </w:r>
-    </w:p>
-    <w:p/>
-    <w:p/>
-    <w:p>
-      <w:pPr>
-        <w:pStyle w:val="Heading3"/>
-        <w:numPr>
-          <w:ilvl w:val="2"/>
-          <w:numId w:val="2"/>
-        </w:numPr>
-      </w:pPr>
-      <w:bookmarkStart w:id="21" w:name="_Toc32843452"/>
-      <w:r>
-        <w:t>Physical View</w:t>
-      </w:r>
-      <w:bookmarkEnd w:id="21"/>
     </w:p>
     <w:p/>
     <w:p>
@@ -6926,12 +7014,11 @@
         <w:rPr>
           <w:noProof/>
         </w:rPr>
-        <w:lastRenderedPageBreak/>
         <w:drawing>
-          <wp:inline distT="0" distB="0" distL="0" distR="0" wp14:anchorId="5280260B" wp14:editId="35241F08">
+          <wp:inline distT="0" distB="0" distL="0" distR="0" wp14:anchorId="09D2500E" wp14:editId="1BB3858C">
             <wp:extent cx="5943600" cy="3361690"/>
             <wp:effectExtent l="0" t="0" r="0" b="3810"/>
-            <wp:docPr id="6" name="Picture 6"/>
+            <wp:docPr id="2" name="Picture 2"/>
             <wp:cNvGraphicFramePr>
               <a:graphicFrameLocks xmlns:a="http://schemas.openxmlformats.org/drawingml/2006/main" noChangeAspect="1"/>
             </wp:cNvGraphicFramePr>
@@ -6973,23 +7060,102 @@
           <w:numId w:val="2"/>
         </w:numPr>
       </w:pPr>
-      <w:bookmarkStart w:id="22" w:name="_Toc32843453"/>
+      <w:bookmarkStart w:id="21" w:name="_Toc38968220"/>
       <w:r>
-        <w:t>Operational View</w:t>
+        <w:t>Development View</w:t>
+      </w:r>
+      <w:bookmarkEnd w:id="21"/>
+    </w:p>
+    <w:p/>
+    <w:p>
+      <w:r>
+        <w:lastRenderedPageBreak/>
+        <w:t>The existing application/system consists of:</w:t>
+      </w:r>
+    </w:p>
+    <w:p>
+      <w:pPr>
+        <w:pStyle w:val="ListParagraph"/>
+        <w:numPr>
+          <w:ilvl w:val="0"/>
+          <w:numId w:val="3"/>
+        </w:numPr>
+      </w:pPr>
+      <w:r>
+        <w:t>ReactJS</w:t>
+      </w:r>
+      <w:r>
+        <w:t xml:space="preserve"> 16.7.0</w:t>
+      </w:r>
+    </w:p>
+    <w:p>
+      <w:pPr>
+        <w:pStyle w:val="ListParagraph"/>
+        <w:numPr>
+          <w:ilvl w:val="0"/>
+          <w:numId w:val="3"/>
+        </w:numPr>
+      </w:pPr>
+      <w:proofErr w:type="spellStart"/>
+      <w:r>
+        <w:t>ExpressJS</w:t>
+      </w:r>
+      <w:proofErr w:type="spellEnd"/>
+      <w:r>
+        <w:t xml:space="preserve"> </w:t>
+      </w:r>
+      <w:r>
+        <w:t>4.17.1</w:t>
+      </w:r>
+    </w:p>
+    <w:p>
+      <w:pPr>
+        <w:pStyle w:val="ListParagraph"/>
+        <w:numPr>
+          <w:ilvl w:val="0"/>
+          <w:numId w:val="3"/>
+        </w:numPr>
+      </w:pPr>
+      <w:r>
+        <w:t>NodeJS v10.x</w:t>
+      </w:r>
+    </w:p>
+    <w:p>
+      <w:pPr>
+        <w:pStyle w:val="ListParagraph"/>
+        <w:numPr>
+          <w:ilvl w:val="0"/>
+          <w:numId w:val="3"/>
+        </w:numPr>
+      </w:pPr>
+      <w:r>
+        <w:t>MongoDB Cloud Atlas / MongoDB 4.2</w:t>
+      </w:r>
+    </w:p>
+    <w:p/>
+    <w:p/>
+    <w:p>
+      <w:pPr>
+        <w:pStyle w:val="Heading3"/>
+        <w:numPr>
+          <w:ilvl w:val="2"/>
+          <w:numId w:val="2"/>
+        </w:numPr>
+      </w:pPr>
+      <w:bookmarkStart w:id="22" w:name="_Toc38968221"/>
+      <w:r>
+        <w:t>Physical View</w:t>
       </w:r>
       <w:bookmarkEnd w:id="22"/>
     </w:p>
     <w:p/>
     <w:p>
       <w:r>
-        <w:rPr>
-          <w:noProof/>
-        </w:rPr>
         <w:drawing>
-          <wp:inline distT="0" distB="0" distL="0" distR="0" wp14:anchorId="31D22A22" wp14:editId="68553AC4">
-            <wp:extent cx="5943600" cy="3361690"/>
-            <wp:effectExtent l="0" t="0" r="0" b="3810"/>
-            <wp:docPr id="5" name="Picture 5"/>
+          <wp:inline distT="0" distB="0" distL="0" distR="0" wp14:anchorId="5FF55D8F" wp14:editId="6D4F5134">
+            <wp:extent cx="5943600" cy="3359785"/>
+            <wp:effectExtent l="0" t="0" r="0" b="5715"/>
+            <wp:docPr id="3" name="Picture 3"/>
             <wp:cNvGraphicFramePr>
               <a:graphicFrameLocks xmlns:a="http://schemas.openxmlformats.org/drawingml/2006/main" noChangeAspect="1"/>
             </wp:cNvGraphicFramePr>
@@ -7009,7 +7175,7 @@
                   <pic:spPr>
                     <a:xfrm>
                       <a:off x="0" y="0"/>
-                      <a:ext cx="5943600" cy="3361690"/>
+                      <a:ext cx="5952881" cy="3365031"/>
                     </a:xfrm>
                     <a:prstGeom prst="rect">
                       <a:avLst/>
@@ -7023,7 +7189,6 @@
       </w:r>
     </w:p>
     <w:p/>
-    <w:p/>
     <w:p>
       <w:pPr>
         <w:pStyle w:val="Heading3"/>
@@ -7032,9 +7197,9 @@
           <w:numId w:val="2"/>
         </w:numPr>
       </w:pPr>
-      <w:bookmarkStart w:id="23" w:name="_Toc32843454"/>
+      <w:bookmarkStart w:id="23" w:name="_Toc38968222"/>
       <w:r>
-        <w:t>Security View</w:t>
+        <w:t>Operational View</w:t>
       </w:r>
       <w:bookmarkEnd w:id="23"/>
     </w:p>
@@ -7046,10 +7211,10 @@
         </w:rPr>
         <w:lastRenderedPageBreak/>
         <w:drawing>
-          <wp:inline distT="0" distB="0" distL="0" distR="0" wp14:anchorId="49E3D1BC" wp14:editId="4DF233BF">
+          <wp:inline distT="0" distB="0" distL="0" distR="0" wp14:anchorId="31D22A22" wp14:editId="68553AC4">
             <wp:extent cx="5943600" cy="3361690"/>
             <wp:effectExtent l="0" t="0" r="0" b="3810"/>
-            <wp:docPr id="7" name="Picture 7"/>
+            <wp:docPr id="5" name="Picture 5"/>
             <wp:cNvGraphicFramePr>
               <a:graphicFrameLocks xmlns:a="http://schemas.openxmlformats.org/drawingml/2006/main" noChangeAspect="1"/>
             </wp:cNvGraphicFramePr>
@@ -7086,17 +7251,77 @@
     <w:p/>
     <w:p>
       <w:pPr>
+        <w:pStyle w:val="Heading3"/>
+        <w:numPr>
+          <w:ilvl w:val="2"/>
+          <w:numId w:val="2"/>
+        </w:numPr>
+      </w:pPr>
+      <w:bookmarkStart w:id="24" w:name="_Toc38968223"/>
+      <w:r>
+        <w:t>Security View</w:t>
+      </w:r>
+      <w:bookmarkEnd w:id="24"/>
+    </w:p>
+    <w:p/>
+    <w:p>
+      <w:r>
+        <w:rPr>
+          <w:noProof/>
+        </w:rPr>
+        <w:drawing>
+          <wp:inline distT="0" distB="0" distL="0" distR="0" wp14:anchorId="49E3D1BC" wp14:editId="4DF233BF">
+            <wp:extent cx="5943600" cy="3361690"/>
+            <wp:effectExtent l="0" t="0" r="0" b="3810"/>
+            <wp:docPr id="7" name="Picture 7"/>
+            <wp:cNvGraphicFramePr>
+              <a:graphicFrameLocks xmlns:a="http://schemas.openxmlformats.org/drawingml/2006/main" noChangeAspect="1"/>
+            </wp:cNvGraphicFramePr>
+            <a:graphic xmlns:a="http://schemas.openxmlformats.org/drawingml/2006/main">
+              <a:graphicData uri="http://schemas.openxmlformats.org/drawingml/2006/picture">
+                <pic:pic xmlns:pic="http://schemas.openxmlformats.org/drawingml/2006/picture">
+                  <pic:nvPicPr>
+                    <pic:cNvPr id="1" name=""/>
+                    <pic:cNvPicPr/>
+                  </pic:nvPicPr>
+                  <pic:blipFill>
+                    <a:blip r:embed="rId11"/>
+                    <a:stretch>
+                      <a:fillRect/>
+                    </a:stretch>
+                  </pic:blipFill>
+                  <pic:spPr>
+                    <a:xfrm>
+                      <a:off x="0" y="0"/>
+                      <a:ext cx="5943600" cy="3361690"/>
+                    </a:xfrm>
+                    <a:prstGeom prst="rect">
+                      <a:avLst/>
+                    </a:prstGeom>
+                  </pic:spPr>
+                </pic:pic>
+              </a:graphicData>
+            </a:graphic>
+          </wp:inline>
+        </w:drawing>
+      </w:r>
+    </w:p>
+    <w:p/>
+    <w:p/>
+    <w:p>
+      <w:pPr>
         <w:pStyle w:val="Heading2"/>
         <w:numPr>
           <w:ilvl w:val="1"/>
           <w:numId w:val="2"/>
         </w:numPr>
       </w:pPr>
-      <w:bookmarkStart w:id="24" w:name="_Toc32843455"/>
+      <w:bookmarkStart w:id="25" w:name="_Toc38968224"/>
       <w:r>
+        <w:lastRenderedPageBreak/>
         <w:t>Security Architecture</w:t>
       </w:r>
-      <w:bookmarkEnd w:id="24"/>
+      <w:bookmarkEnd w:id="25"/>
     </w:p>
     <w:p/>
     <w:tbl>
@@ -7191,7 +7416,7 @@
           </w:p>
           <w:p/>
           <w:p>
-            <w:hyperlink r:id="rId11" w:history="1">
+            <w:hyperlink r:id="rId12" w:history="1">
               <w:r>
                 <w:rPr>
                   <w:rStyle w:val="Hyperlink"/>
@@ -7232,11 +7457,7 @@
           </w:tcPr>
           <w:p>
             <w:r>
-              <w:t xml:space="preserve">If data at rest will be stored somewhere other than an internal managed store (ex. Vendor hosted, or cloud hosted), please list and describe the encryption methods used </w:t>
-            </w:r>
-            <w:r>
-              <w:lastRenderedPageBreak/>
-              <w:t>(ex. AES-256) and provide other security protections</w:t>
+              <w:t>If data at rest will be stored somewhere other than an internal managed store (ex. Vendor hosted, or cloud hosted), please list and describe the encryption methods used (ex. AES-256) and provide other security protections</w:t>
             </w:r>
           </w:p>
         </w:tc>
@@ -7246,14 +7467,12 @@
           </w:tcPr>
           <w:p>
             <w:r>
-              <w:lastRenderedPageBreak/>
               <w:t>Currently, data is stored not internally managed but on MongoDB Cloud Atlas.</w:t>
             </w:r>
           </w:p>
           <w:p/>
           <w:p>
             <w:r>
-              <w:lastRenderedPageBreak/>
               <w:t>Cost/Benefit analysis to enable encryption of data at rest should be investigated</w:t>
             </w:r>
           </w:p>
@@ -7266,7 +7485,6 @@
           </w:tcPr>
           <w:p>
             <w:r>
-              <w:lastRenderedPageBreak/>
               <w:t>Describe the encryption method for data in transit (ex. TLS 1.2)</w:t>
             </w:r>
           </w:p>
@@ -7482,6 +7700,7 @@
         </w:numPr>
       </w:pPr>
       <w:r>
+        <w:lastRenderedPageBreak/>
         <w:t>Data Access (R)</w:t>
       </w:r>
     </w:p>
@@ -7519,11 +7738,11 @@
           <w:numId w:val="2"/>
         </w:numPr>
       </w:pPr>
-      <w:bookmarkStart w:id="25" w:name="_Toc32843456"/>
+      <w:bookmarkStart w:id="26" w:name="_Toc38968225"/>
       <w:r>
         <w:t>Data Architecture</w:t>
       </w:r>
-      <w:bookmarkEnd w:id="25"/>
+      <w:bookmarkEnd w:id="26"/>
     </w:p>
     <w:p>
       <w:pPr>
@@ -7533,11 +7752,11 @@
           <w:numId w:val="2"/>
         </w:numPr>
       </w:pPr>
-      <w:bookmarkStart w:id="26" w:name="_Toc32843457"/>
+      <w:bookmarkStart w:id="27" w:name="_Toc38968226"/>
       <w:r>
         <w:t>Data References</w:t>
       </w:r>
-      <w:bookmarkEnd w:id="26"/>
+      <w:bookmarkEnd w:id="27"/>
     </w:p>
     <w:p/>
     <w:p>
@@ -7632,12 +7851,11 @@
           <w:numId w:val="2"/>
         </w:numPr>
       </w:pPr>
-      <w:bookmarkStart w:id="27" w:name="_Toc32843458"/>
+      <w:bookmarkStart w:id="28" w:name="_Toc38968227"/>
       <w:r>
-        <w:lastRenderedPageBreak/>
         <w:t>Solution Integrations</w:t>
       </w:r>
-      <w:bookmarkEnd w:id="27"/>
+      <w:bookmarkEnd w:id="28"/>
     </w:p>
     <w:p>
       <w:pPr>
@@ -7647,11 +7865,11 @@
           <w:numId w:val="2"/>
         </w:numPr>
       </w:pPr>
-      <w:bookmarkStart w:id="28" w:name="_Toc32843459"/>
+      <w:bookmarkStart w:id="29" w:name="_Toc38968228"/>
       <w:r>
         <w:t>API Integration Catalogue</w:t>
       </w:r>
-      <w:bookmarkEnd w:id="28"/>
+      <w:bookmarkEnd w:id="29"/>
     </w:p>
     <w:p/>
     <w:p>
@@ -7668,11 +7886,11 @@
           <w:numId w:val="2"/>
         </w:numPr>
       </w:pPr>
-      <w:bookmarkStart w:id="29" w:name="_Toc32843460"/>
+      <w:bookmarkStart w:id="30" w:name="_Toc38968229"/>
       <w:r>
         <w:t>Data Integrations</w:t>
       </w:r>
-      <w:bookmarkEnd w:id="29"/>
+      <w:bookmarkEnd w:id="30"/>
     </w:p>
     <w:p/>
     <w:p>
@@ -7688,109 +7906,9 @@
           <w:numId w:val="2"/>
         </w:numPr>
       </w:pPr>
-      <w:bookmarkStart w:id="30" w:name="_Toc32843461"/>
+      <w:bookmarkStart w:id="31" w:name="_Toc38968230"/>
       <w:r>
         <w:t>Accessibility Assessment</w:t>
-      </w:r>
-      <w:bookmarkEnd w:id="30"/>
-    </w:p>
-    <w:p/>
-    <w:tbl>
-      <w:tblPr>
-        <w:tblStyle w:val="TableGrid"/>
-        <w:tblW w:w="0" w:type="auto"/>
-        <w:tblLook w:val="04A0" w:firstRow="1" w:lastRow="0" w:firstColumn="1" w:lastColumn="0" w:noHBand="0" w:noVBand="1"/>
-      </w:tblPr>
-      <w:tblGrid>
-        <w:gridCol w:w="4675"/>
-        <w:gridCol w:w="4675"/>
-      </w:tblGrid>
-      <w:tr>
-        <w:tc>
-          <w:tcPr>
-            <w:tcW w:w="4675" w:type="dxa"/>
-            <w:shd w:val="pct30" w:color="auto" w:fill="auto"/>
-          </w:tcPr>
-          <w:p>
-            <w:r>
-              <w:t>Question</w:t>
-            </w:r>
-          </w:p>
-        </w:tc>
-        <w:tc>
-          <w:tcPr>
-            <w:tcW w:w="4675" w:type="dxa"/>
-            <w:shd w:val="pct30" w:color="auto" w:fill="auto"/>
-          </w:tcPr>
-          <w:p>
-            <w:r>
-              <w:t>Response</w:t>
-            </w:r>
-          </w:p>
-        </w:tc>
-      </w:tr>
-      <w:tr>
-        <w:tc>
-          <w:tcPr>
-            <w:tcW w:w="4675" w:type="dxa"/>
-          </w:tcPr>
-          <w:p>
-            <w:r>
-              <w:t>Does your application / project / solution involve an external facing web application</w:t>
-            </w:r>
-          </w:p>
-        </w:tc>
-        <w:tc>
-          <w:tcPr>
-            <w:tcW w:w="4675" w:type="dxa"/>
-          </w:tcPr>
-          <w:p>
-            <w:r>
-              <w:t>Yes</w:t>
-            </w:r>
-          </w:p>
-        </w:tc>
-      </w:tr>
-      <w:tr>
-        <w:tc>
-          <w:tcPr>
-            <w:tcW w:w="4675" w:type="dxa"/>
-          </w:tcPr>
-          <w:p>
-            <w:r>
-              <w:t>Does your (application / project / mobile app) comply with the resp</w:t>
-            </w:r>
-            <w:r>
-              <w:t xml:space="preserve">ective country’s Web </w:t>
-            </w:r>
-            <w:r>
-              <w:t>Accessibility</w:t>
-            </w:r>
-            <w:r>
-              <w:t xml:space="preserve"> Laws and Policies?</w:t>
-            </w:r>
-          </w:p>
-        </w:tc>
-        <w:tc>
-          <w:tcPr>
-            <w:tcW w:w="4675" w:type="dxa"/>
-          </w:tcPr>
-          <w:p/>
-        </w:tc>
-      </w:tr>
-    </w:tbl>
-    <w:p/>
-    <w:p>
-      <w:pPr>
-        <w:pStyle w:val="Heading1"/>
-        <w:numPr>
-          <w:ilvl w:val="0"/>
-          <w:numId w:val="2"/>
-        </w:numPr>
-      </w:pPr>
-      <w:bookmarkStart w:id="31" w:name="_Toc32843462"/>
-      <w:r>
-        <w:t>Glossary</w:t>
       </w:r>
       <w:bookmarkEnd w:id="31"/>
     </w:p>
@@ -7813,7 +7931,7 @@
           </w:tcPr>
           <w:p>
             <w:r>
-              <w:t>Terms</w:t>
+              <w:t>Question</w:t>
             </w:r>
           </w:p>
         </w:tc>
@@ -7824,7 +7942,7 @@
           </w:tcPr>
           <w:p>
             <w:r>
-              <w:t>Definitions</w:t>
+              <w:t>Response</w:t>
             </w:r>
           </w:p>
         </w:tc>
@@ -7834,7 +7952,42 @@
           <w:tcPr>
             <w:tcW w:w="4675" w:type="dxa"/>
           </w:tcPr>
-          <w:p/>
+          <w:p>
+            <w:r>
+              <w:t>Does your application / project / solution involve an external facing web application</w:t>
+            </w:r>
+          </w:p>
+        </w:tc>
+        <w:tc>
+          <w:tcPr>
+            <w:tcW w:w="4675" w:type="dxa"/>
+          </w:tcPr>
+          <w:p>
+            <w:r>
+              <w:t>Yes</w:t>
+            </w:r>
+          </w:p>
+        </w:tc>
+      </w:tr>
+      <w:tr>
+        <w:tc>
+          <w:tcPr>
+            <w:tcW w:w="4675" w:type="dxa"/>
+          </w:tcPr>
+          <w:p>
+            <w:r>
+              <w:t>Does your (application / project / mobile app) comply with the resp</w:t>
+            </w:r>
+            <w:r>
+              <w:t xml:space="preserve">ective country’s Web </w:t>
+            </w:r>
+            <w:r>
+              <w:t>Accessibility</w:t>
+            </w:r>
+            <w:r>
+              <w:t xml:space="preserve"> Laws and Policies?</w:t>
+            </w:r>
+          </w:p>
         </w:tc>
         <w:tc>
           <w:tcPr>
@@ -7853,9 +8006,9 @@
           <w:numId w:val="2"/>
         </w:numPr>
       </w:pPr>
-      <w:bookmarkStart w:id="32" w:name="_Toc32843463"/>
+      <w:bookmarkStart w:id="32" w:name="_Toc38968231"/>
       <w:r>
-        <w:t>References</w:t>
+        <w:t>Glossary</w:t>
       </w:r>
       <w:bookmarkEnd w:id="32"/>
     </w:p>
@@ -7878,7 +8031,8 @@
           </w:tcPr>
           <w:p>
             <w:r>
-              <w:t>Item</w:t>
+              <w:lastRenderedPageBreak/>
+              <w:t>Terms</w:t>
             </w:r>
           </w:p>
         </w:tc>
@@ -7889,7 +8043,7 @@
           </w:tcPr>
           <w:p>
             <w:r>
-              <w:t>Link / Reference Source</w:t>
+              <w:t>Definitions</w:t>
             </w:r>
           </w:p>
         </w:tc>
@@ -7918,11 +8072,76 @@
           <w:numId w:val="2"/>
         </w:numPr>
       </w:pPr>
-      <w:bookmarkStart w:id="33" w:name="_Toc32843464"/>
+      <w:bookmarkStart w:id="33" w:name="_Toc38968232"/>
+      <w:r>
+        <w:t>References</w:t>
+      </w:r>
+      <w:bookmarkEnd w:id="33"/>
+    </w:p>
+    <w:p/>
+    <w:tbl>
+      <w:tblPr>
+        <w:tblStyle w:val="TableGrid"/>
+        <w:tblW w:w="0" w:type="auto"/>
+        <w:tblLook w:val="04A0" w:firstRow="1" w:lastRow="0" w:firstColumn="1" w:lastColumn="0" w:noHBand="0" w:noVBand="1"/>
+      </w:tblPr>
+      <w:tblGrid>
+        <w:gridCol w:w="4675"/>
+        <w:gridCol w:w="4675"/>
+      </w:tblGrid>
+      <w:tr>
+        <w:tc>
+          <w:tcPr>
+            <w:tcW w:w="4675" w:type="dxa"/>
+            <w:shd w:val="pct30" w:color="auto" w:fill="auto"/>
+          </w:tcPr>
+          <w:p>
+            <w:r>
+              <w:t>Item</w:t>
+            </w:r>
+          </w:p>
+        </w:tc>
+        <w:tc>
+          <w:tcPr>
+            <w:tcW w:w="4675" w:type="dxa"/>
+            <w:shd w:val="pct30" w:color="auto" w:fill="auto"/>
+          </w:tcPr>
+          <w:p>
+            <w:r>
+              <w:t>Link / Reference Source</w:t>
+            </w:r>
+          </w:p>
+        </w:tc>
+      </w:tr>
+      <w:tr>
+        <w:tc>
+          <w:tcPr>
+            <w:tcW w:w="4675" w:type="dxa"/>
+          </w:tcPr>
+          <w:p/>
+        </w:tc>
+        <w:tc>
+          <w:tcPr>
+            <w:tcW w:w="4675" w:type="dxa"/>
+          </w:tcPr>
+          <w:p/>
+        </w:tc>
+      </w:tr>
+    </w:tbl>
+    <w:p/>
+    <w:p>
+      <w:pPr>
+        <w:pStyle w:val="Heading1"/>
+        <w:numPr>
+          <w:ilvl w:val="0"/>
+          <w:numId w:val="2"/>
+        </w:numPr>
+      </w:pPr>
+      <w:bookmarkStart w:id="34" w:name="_Toc38968233"/>
       <w:r>
         <w:t>Appendix</w:t>
       </w:r>
-      <w:bookmarkEnd w:id="33"/>
+      <w:bookmarkEnd w:id="34"/>
     </w:p>
     <w:p/>
     <w:p/>
@@ -9636,7 +9855,7 @@
 </file>
 
 <file path=customXml/itemProps1.xml><?xml version="1.0" encoding="utf-8"?>
-<ds:datastoreItem xmlns:ds="http://schemas.openxmlformats.org/officeDocument/2006/customXml" ds:itemID="{497EE320-B56A-D945-9D68-729230A2D015}">
+<ds:datastoreItem xmlns:ds="http://schemas.openxmlformats.org/officeDocument/2006/customXml" ds:itemID="{691CDC10-2583-8C47-BFC9-8EEC50F5BB1A}">
   <ds:schemaRefs>
     <ds:schemaRef ds:uri="http://schemas.openxmlformats.org/officeDocument/2006/bibliography"/>
   </ds:schemaRefs>

</xml_diff>